<commit_message>
updated ready to share with Yatsuya
</commit_message>
<xml_diff>
--- a/paprfolder_docx/strokeJACC.docx
+++ b/paprfolder_docx/strokeJACC.docx
@@ -1037,7 +1037,7 @@
         <w:pStyle w:val="FirstParagraph"/>
       </w:pPr>
       <w:r>
-        <w:t xml:space="preserve">In the JACC study cohort, our analysis showed that men in Japan who consumed milk almost daily had lower hazard of dying from stroke especially from cerebral infarction. Our evidence also suggested that stroke mortality events were delayed among Japanese male daily milk consumers compared with non-consumers.</w:t>
+        <w:t xml:space="preserve">In the JACC study cohort, our analyses showed that men in Japan who consumed milk almost daily had lower hazard of dying from stroke especially from cerebral infarction. Our evidence also suggested that stroke mortality events were delayed among Japanese male daily milk consumers compared with non-consumers.</w:t>
       </w:r>
     </w:p>
     <w:p>
@@ -1156,7 +1156,7 @@
         <w:pStyle w:val="BodyText"/>
       </w:pPr>
       <w:r>
-        <w:t xml:space="preserve">In conclusion, the JACC study database has provided evidence that Japanese men who consumed milk daily had lower hazard of dying from stroke especially cerebral infarction compared with their counterparts who never consumed milk. Time before an event of stroke mortality occurred were slowed down and delayed among those who drank milk regularly.</w:t>
+        <w:t xml:space="preserve">In conclusion, the JACC study database has provided evidence that Japanese men who consumed milk daily had lower hazard of dying from stroke especially cerebral infarction compared with their counterparts who never consumed milk. Time before an event of stroke mortality occurred were slowed down and delayed among men who drank milk regularly.</w:t>
       </w:r>
     </w:p>
     <w:bookmarkStart w:id="52" w:name="refs"/>

</xml_diff>